<commit_message>
add eastimated param file
</commit_message>
<xml_diff>
--- a/Analysis/Param_table.docx
+++ b/Analysis/Param_table.docx
@@ -7897,7 +7897,7 @@
         <w:rPr>
           <w:rFonts w:ascii="Times New Roman" w:eastAsiaTheme="minorEastAsia" w:hAnsi="Times New Roman" w:cs="Times New Roman"/>
         </w:rPr>
-        <w:t>. The parameters a and b for different NKG2DL numbers, for high and low HLA1-C, and for all three spatial distributions of receptors are shown above.</w:t>
+        <w:t>. The parameters a and b for different NKG2DL numbers, for high and low HLA-C, and for all three spatial distributions of receptors are shown above.</w:t>
       </w:r>
       <w:r>
         <w:rPr>
@@ -8013,7 +8013,23 @@
           <w:color w:val="0D0D0D"/>
           <w:shd w:val="clear" w:color="auto" w:fill="FFFFFF"/>
         </w:rPr>
-        <w:t xml:space="preserve">However, for disjoint clusters, there is not a significant variation in the 'a' value when employing low and high HLA. The HLA number has no discernible effect on </w:t>
+        <w:t xml:space="preserve">However, for </w:t>
+      </w:r>
+      <w:r>
+        <w:rPr>
+          <w:rFonts w:ascii="Times New Roman" w:hAnsi="Times New Roman" w:cs="Times New Roman"/>
+          <w:color w:val="0D0D0D"/>
+          <w:shd w:val="clear" w:color="auto" w:fill="FFFFFF"/>
+        </w:rPr>
+        <w:t>overlap</w:t>
+      </w:r>
+      <w:r>
+        <w:rPr>
+          <w:rFonts w:ascii="Times New Roman" w:hAnsi="Times New Roman" w:cs="Times New Roman"/>
+          <w:color w:val="0D0D0D"/>
+          <w:shd w:val="clear" w:color="auto" w:fill="FFFFFF"/>
+        </w:rPr>
+        <w:t xml:space="preserve"> clusters, there is not a significant variation in the 'a' value when employing low and high HLA. The HLA number has no discernible effect on </w:t>
       </w:r>
       <w:proofErr w:type="spellStart"/>
       <w:r>

</xml_diff>